<commit_message>
Rubber Sealing + Assembly Strip
</commit_message>
<xml_diff>
--- a/ZZ_Docs/Questions.docx
+++ b/ZZ_Docs/Questions.docx
@@ -148,6 +148,71 @@
           <w:lang w:val="en-GB"/>
         </w:rPr>
         <w:t>exercise ?</w:t>
+      </w:r>
+      <w:proofErr w:type="gramEnd"/>
+    </w:p>
+    <w:p>
+      <w:pPr>
+        <w:pStyle w:val="Paragraphedeliste"/>
+        <w:numPr>
+          <w:ilvl w:val="0"/>
+          <w:numId w:val="2"/>
+        </w:numPr>
+        <w:rPr>
+          <w:rFonts w:ascii="Century" w:hAnsi="Century"/>
+          <w:lang w:val="en-GB"/>
+        </w:rPr>
+      </w:pPr>
+      <w:r>
+        <w:rPr>
+          <w:rFonts w:ascii="Century" w:hAnsi="Century"/>
+          <w:lang w:val="en-GB"/>
+        </w:rPr>
+        <w:t xml:space="preserve">Is it possible to model a flexible extrusion / flexible section that can adapt to 3D model in an </w:t>
+      </w:r>
+      <w:proofErr w:type="gramStart"/>
+      <w:r>
+        <w:rPr>
+          <w:rFonts w:ascii="Century" w:hAnsi="Century"/>
+          <w:lang w:val="en-GB"/>
+        </w:rPr>
+        <w:t>assembly ?</w:t>
+      </w:r>
+      <w:proofErr w:type="gramEnd"/>
+      <w:r>
+        <w:rPr>
+          <w:rFonts w:ascii="Century" w:hAnsi="Century"/>
+          <w:lang w:val="en-GB"/>
+        </w:rPr>
+        <w:t xml:space="preserve"> (just for curiosity)</w:t>
+      </w:r>
+    </w:p>
+    <w:p>
+      <w:pPr>
+        <w:pStyle w:val="Paragraphedeliste"/>
+        <w:numPr>
+          <w:ilvl w:val="0"/>
+          <w:numId w:val="2"/>
+        </w:numPr>
+        <w:rPr>
+          <w:rFonts w:ascii="Century" w:hAnsi="Century"/>
+          <w:lang w:val="en-GB"/>
+        </w:rPr>
+      </w:pPr>
+      <w:r>
+        <w:rPr>
+          <w:rFonts w:ascii="Century" w:hAnsi="Century"/>
+          <w:lang w:val="en-GB"/>
+        </w:rPr>
+        <w:t xml:space="preserve">Minor clashes with assembly </w:t>
+      </w:r>
+      <w:proofErr w:type="gramStart"/>
+      <w:r>
+        <w:rPr>
+          <w:rFonts w:ascii="Century" w:hAnsi="Century"/>
+          <w:lang w:val="en-GB"/>
+        </w:rPr>
+        <w:t>strip ?</w:t>
       </w:r>
       <w:proofErr w:type="gramEnd"/>
     </w:p>

</xml_diff>